<commit_message>
Classes 22 and 23 materials.
</commit_message>
<xml_diff>
--- a/slides22w.docx
+++ b/slides22w.docx
@@ -4067,6 +4067,18 @@
           <w:rStyle w:val="DecValTok"/>
         </w:rPr>
         <w:t xml:space="preserve">1</w:t>
+      </w:r>
+      <w:r>
+        <w:rPr>
+          <w:rStyle w:val="NormalTok"/>
+        </w:rPr>
+        <w:t xml:space="preserve">,</w:t>
+      </w:r>
+      <w:r>
+        <w:rPr>
+          <w:rStyle w:val="DecValTok"/>
+        </w:rPr>
+        <w:t xml:space="preserve">2</w:t>
       </w:r>
       <w:r>
         <w:rPr>

</xml_diff>